<commit_message>
Updated remove book functionality, er diagram, create_db script, and added lots to presentation
</commit_message>
<xml_diff>
--- a/db_design.docx
+++ b/db_design.docx
@@ -491,7 +491,2065 @@
       </w:r>
     </w:p>
     <w:p/>
+    <w:p>
+      <w:pPr>
+        <w:pStyle w:val="Heading2"/>
+      </w:pPr>
+      <w:r>
+        <w:lastRenderedPageBreak/>
+        <w:t>ER Diagram</w:t>
+      </w:r>
+    </w:p>
+    <w:p>
+      <w:r>
+        <w:rPr>
+          <w:noProof/>
+        </w:rPr>
+        <w:drawing>
+          <wp:inline distT="0" distB="0" distL="0" distR="0" wp14:anchorId="5FF0375A" wp14:editId="38404191">
+            <wp:extent cx="5935980" cy="6156960"/>
+            <wp:effectExtent l="0" t="0" r="7620" b="0"/>
+            <wp:docPr id="969393161" name="Picture 1"/>
+            <wp:cNvGraphicFramePr>
+              <a:graphicFrameLocks xmlns:a="http://schemas.openxmlformats.org/drawingml/2006/main" noChangeAspect="1"/>
+            </wp:cNvGraphicFramePr>
+            <a:graphic xmlns:a="http://schemas.openxmlformats.org/drawingml/2006/main">
+              <a:graphicData uri="http://schemas.openxmlformats.org/drawingml/2006/picture">
+                <pic:pic xmlns:pic="http://schemas.openxmlformats.org/drawingml/2006/picture">
+                  <pic:nvPicPr>
+                    <pic:cNvPr id="0" name="Picture 1"/>
+                    <pic:cNvPicPr>
+                      <a:picLocks noChangeAspect="1" noChangeArrowheads="1"/>
+                    </pic:cNvPicPr>
+                  </pic:nvPicPr>
+                  <pic:blipFill>
+                    <a:blip r:embed="rId5" cstate="print">
+                      <a:extLst>
+                        <a:ext uri="{28A0092B-C50C-407E-A947-70E740481C1C}">
+                          <a14:useLocalDpi xmlns:a14="http://schemas.microsoft.com/office/drawing/2010/main" val="0"/>
+                        </a:ext>
+                      </a:extLst>
+                    </a:blip>
+                    <a:srcRect/>
+                    <a:stretch>
+                      <a:fillRect/>
+                    </a:stretch>
+                  </pic:blipFill>
+                  <pic:spPr bwMode="auto">
+                    <a:xfrm>
+                      <a:off x="0" y="0"/>
+                      <a:ext cx="5935980" cy="6156960"/>
+                    </a:xfrm>
+                    <a:prstGeom prst="rect">
+                      <a:avLst/>
+                    </a:prstGeom>
+                    <a:noFill/>
+                    <a:ln>
+                      <a:noFill/>
+                    </a:ln>
+                  </pic:spPr>
+                </pic:pic>
+              </a:graphicData>
+            </a:graphic>
+          </wp:inline>
+        </w:drawing>
+      </w:r>
+    </w:p>
     <w:p/>
+    <w:p>
+      <w:pPr>
+        <w:pStyle w:val="Heading2"/>
+      </w:pPr>
+      <w:r>
+        <w:t>Relational Schema</w:t>
+      </w:r>
+    </w:p>
+    <w:p>
+      <w:pPr>
+        <w:spacing w:after="0" w:line="240" w:lineRule="auto"/>
+      </w:pPr>
+      <w:r>
+        <w:t>----- Core Entities -----</w:t>
+      </w:r>
+    </w:p>
+    <w:p>
+      <w:pPr>
+        <w:spacing w:after="0" w:line="240" w:lineRule="auto"/>
+      </w:pPr>
+    </w:p>
+    <w:p>
+      <w:pPr>
+        <w:spacing w:after="0" w:line="240" w:lineRule="auto"/>
+      </w:pPr>
+      <w:r>
+        <w:t>Contact (</w:t>
+      </w:r>
+    </w:p>
+    <w:p>
+      <w:pPr>
+        <w:spacing w:after="0" w:line="240" w:lineRule="auto"/>
+      </w:pPr>
+      <w:r>
+        <w:t xml:space="preserve">    </w:t>
+      </w:r>
+      <w:proofErr w:type="spellStart"/>
+      <w:r>
+        <w:t>contact_id</w:t>
+      </w:r>
+      <w:proofErr w:type="spellEnd"/>
+      <w:r>
+        <w:t xml:space="preserve">        PK,</w:t>
+      </w:r>
+    </w:p>
+    <w:p>
+      <w:pPr>
+        <w:spacing w:after="0" w:line="240" w:lineRule="auto"/>
+      </w:pPr>
+      <w:r>
+        <w:t xml:space="preserve">    email,</w:t>
+      </w:r>
+    </w:p>
+    <w:p>
+      <w:pPr>
+        <w:spacing w:after="0" w:line="240" w:lineRule="auto"/>
+      </w:pPr>
+      <w:r>
+        <w:lastRenderedPageBreak/>
+        <w:t xml:space="preserve">    phone</w:t>
+      </w:r>
+    </w:p>
+    <w:p>
+      <w:pPr>
+        <w:spacing w:after="0" w:line="240" w:lineRule="auto"/>
+      </w:pPr>
+      <w:r>
+        <w:t>)</w:t>
+      </w:r>
+    </w:p>
+    <w:p>
+      <w:pPr>
+        <w:spacing w:after="0" w:line="240" w:lineRule="auto"/>
+      </w:pPr>
+    </w:p>
+    <w:p>
+      <w:pPr>
+        <w:spacing w:after="0" w:line="240" w:lineRule="auto"/>
+      </w:pPr>
+      <w:r>
+        <w:t>Book (</w:t>
+      </w:r>
+    </w:p>
+    <w:p>
+      <w:pPr>
+        <w:spacing w:after="0" w:line="240" w:lineRule="auto"/>
+      </w:pPr>
+      <w:r>
+        <w:t xml:space="preserve">    </w:t>
+      </w:r>
+      <w:proofErr w:type="spellStart"/>
+      <w:r>
+        <w:t>book_id</w:t>
+      </w:r>
+      <w:proofErr w:type="spellEnd"/>
+      <w:r>
+        <w:t xml:space="preserve">           PK,</w:t>
+      </w:r>
+    </w:p>
+    <w:p>
+      <w:pPr>
+        <w:spacing w:after="0" w:line="240" w:lineRule="auto"/>
+      </w:pPr>
+      <w:r>
+        <w:t xml:space="preserve">    ISBN,</w:t>
+      </w:r>
+    </w:p>
+    <w:p>
+      <w:pPr>
+        <w:spacing w:after="0" w:line="240" w:lineRule="auto"/>
+      </w:pPr>
+      <w:r>
+        <w:t xml:space="preserve">    title,</w:t>
+      </w:r>
+    </w:p>
+    <w:p>
+      <w:pPr>
+        <w:spacing w:after="0" w:line="240" w:lineRule="auto"/>
+      </w:pPr>
+      <w:r>
+        <w:t xml:space="preserve">    </w:t>
+      </w:r>
+      <w:proofErr w:type="spellStart"/>
+      <w:r>
+        <w:t>publication_date</w:t>
+      </w:r>
+      <w:proofErr w:type="spellEnd"/>
+      <w:r>
+        <w:t>,</w:t>
+      </w:r>
+    </w:p>
+    <w:p>
+      <w:pPr>
+        <w:spacing w:after="0" w:line="240" w:lineRule="auto"/>
+      </w:pPr>
+      <w:r>
+        <w:t xml:space="preserve">    edition,</w:t>
+      </w:r>
+    </w:p>
+    <w:p>
+      <w:pPr>
+        <w:spacing w:after="0" w:line="240" w:lineRule="auto"/>
+      </w:pPr>
+      <w:r>
+        <w:t xml:space="preserve">    price,</w:t>
+      </w:r>
+    </w:p>
+    <w:p>
+      <w:pPr>
+        <w:spacing w:after="0" w:line="240" w:lineRule="auto"/>
+      </w:pPr>
+      <w:r>
+        <w:t xml:space="preserve">    </w:t>
+      </w:r>
+      <w:proofErr w:type="spellStart"/>
+      <w:r>
+        <w:t>page_count</w:t>
+      </w:r>
+      <w:proofErr w:type="spellEnd"/>
+      <w:r>
+        <w:t>,</w:t>
+      </w:r>
+    </w:p>
+    <w:p>
+      <w:pPr>
+        <w:spacing w:after="0" w:line="240" w:lineRule="auto"/>
+      </w:pPr>
+      <w:r>
+        <w:t xml:space="preserve">    description,</w:t>
+      </w:r>
+    </w:p>
+    <w:p>
+      <w:pPr>
+        <w:spacing w:after="0" w:line="240" w:lineRule="auto"/>
+      </w:pPr>
+      <w:r>
+        <w:t xml:space="preserve">    </w:t>
+      </w:r>
+      <w:proofErr w:type="spellStart"/>
+      <w:r>
+        <w:t>publisher_id</w:t>
+      </w:r>
+      <w:proofErr w:type="spellEnd"/>
+      <w:r>
+        <w:t xml:space="preserve">       FK → Publisher</w:t>
+      </w:r>
+    </w:p>
+    <w:p>
+      <w:pPr>
+        <w:spacing w:after="0" w:line="240" w:lineRule="auto"/>
+      </w:pPr>
+      <w:r>
+        <w:t>)</w:t>
+      </w:r>
+    </w:p>
+    <w:p>
+      <w:pPr>
+        <w:spacing w:after="0" w:line="240" w:lineRule="auto"/>
+      </w:pPr>
+    </w:p>
+    <w:p>
+      <w:pPr>
+        <w:spacing w:after="0" w:line="240" w:lineRule="auto"/>
+      </w:pPr>
+      <w:r>
+        <w:t>Author (</w:t>
+      </w:r>
+    </w:p>
+    <w:p>
+      <w:pPr>
+        <w:spacing w:after="0" w:line="240" w:lineRule="auto"/>
+      </w:pPr>
+      <w:r>
+        <w:t xml:space="preserve">    </w:t>
+      </w:r>
+      <w:proofErr w:type="spellStart"/>
+      <w:r>
+        <w:t>author_id</w:t>
+      </w:r>
+      <w:proofErr w:type="spellEnd"/>
+      <w:r>
+        <w:t xml:space="preserve">         PK,</w:t>
+      </w:r>
+    </w:p>
+    <w:p>
+      <w:pPr>
+        <w:spacing w:after="0" w:line="240" w:lineRule="auto"/>
+      </w:pPr>
+      <w:r>
+        <w:t xml:space="preserve">    </w:t>
+      </w:r>
+      <w:proofErr w:type="spellStart"/>
+      <w:r>
+        <w:t>first_name</w:t>
+      </w:r>
+      <w:proofErr w:type="spellEnd"/>
+      <w:r>
+        <w:t>,</w:t>
+      </w:r>
+    </w:p>
+    <w:p>
+      <w:pPr>
+        <w:spacing w:after="0" w:line="240" w:lineRule="auto"/>
+      </w:pPr>
+      <w:r>
+        <w:t xml:space="preserve">    </w:t>
+      </w:r>
+      <w:proofErr w:type="spellStart"/>
+      <w:r>
+        <w:t>last_name</w:t>
+      </w:r>
+      <w:proofErr w:type="spellEnd"/>
+      <w:r>
+        <w:t>,</w:t>
+      </w:r>
+    </w:p>
+    <w:p>
+      <w:pPr>
+        <w:spacing w:after="0" w:line="240" w:lineRule="auto"/>
+      </w:pPr>
+      <w:r>
+        <w:t xml:space="preserve">    </w:t>
+      </w:r>
+      <w:proofErr w:type="spellStart"/>
+      <w:r>
+        <w:t>birth_date</w:t>
+      </w:r>
+      <w:proofErr w:type="spellEnd"/>
+      <w:r>
+        <w:t>,</w:t>
+      </w:r>
+    </w:p>
+    <w:p>
+      <w:pPr>
+        <w:spacing w:after="0" w:line="240" w:lineRule="auto"/>
+      </w:pPr>
+      <w:r>
+        <w:t xml:space="preserve">    nationality,</w:t>
+      </w:r>
+    </w:p>
+    <w:p>
+      <w:pPr>
+        <w:spacing w:after="0" w:line="240" w:lineRule="auto"/>
+      </w:pPr>
+      <w:r>
+        <w:t xml:space="preserve">    biography</w:t>
+      </w:r>
+    </w:p>
+    <w:p>
+      <w:pPr>
+        <w:spacing w:after="0" w:line="240" w:lineRule="auto"/>
+      </w:pPr>
+      <w:r>
+        <w:t>)</w:t>
+      </w:r>
+    </w:p>
+    <w:p>
+      <w:pPr>
+        <w:spacing w:after="0" w:line="240" w:lineRule="auto"/>
+      </w:pPr>
+    </w:p>
+    <w:p>
+      <w:pPr>
+        <w:spacing w:after="0" w:line="240" w:lineRule="auto"/>
+      </w:pPr>
+      <w:r>
+        <w:t>Publisher (</w:t>
+      </w:r>
+    </w:p>
+    <w:p>
+      <w:pPr>
+        <w:spacing w:after="0" w:line="240" w:lineRule="auto"/>
+      </w:pPr>
+      <w:r>
+        <w:t xml:space="preserve">    </w:t>
+      </w:r>
+      <w:proofErr w:type="spellStart"/>
+      <w:r>
+        <w:t>publisher_id</w:t>
+      </w:r>
+      <w:proofErr w:type="spellEnd"/>
+      <w:r>
+        <w:t xml:space="preserve">      PK,</w:t>
+      </w:r>
+    </w:p>
+    <w:p>
+      <w:pPr>
+        <w:spacing w:after="0" w:line="240" w:lineRule="auto"/>
+      </w:pPr>
+      <w:r>
+        <w:t xml:space="preserve">    name,</w:t>
+      </w:r>
+    </w:p>
+    <w:p>
+      <w:pPr>
+        <w:spacing w:after="0" w:line="240" w:lineRule="auto"/>
+      </w:pPr>
+      <w:r>
+        <w:t xml:space="preserve">    address,</w:t>
+      </w:r>
+    </w:p>
+    <w:p>
+      <w:pPr>
+        <w:spacing w:after="0" w:line="240" w:lineRule="auto"/>
+      </w:pPr>
+      <w:r>
+        <w:t xml:space="preserve">    website,</w:t>
+      </w:r>
+    </w:p>
+    <w:p>
+      <w:pPr>
+        <w:spacing w:after="0" w:line="240" w:lineRule="auto"/>
+      </w:pPr>
+      <w:r>
+        <w:t xml:space="preserve">    </w:t>
+      </w:r>
+      <w:proofErr w:type="spellStart"/>
+      <w:r>
+        <w:t>contact_id</w:t>
+      </w:r>
+      <w:proofErr w:type="spellEnd"/>
+      <w:r>
+        <w:t xml:space="preserve">        FK -&gt; Contact</w:t>
+      </w:r>
+    </w:p>
+    <w:p>
+      <w:pPr>
+        <w:spacing w:after="0" w:line="240" w:lineRule="auto"/>
+      </w:pPr>
+      <w:r>
+        <w:t>)</w:t>
+      </w:r>
+    </w:p>
+    <w:p>
+      <w:pPr>
+        <w:spacing w:after="0" w:line="240" w:lineRule="auto"/>
+      </w:pPr>
+    </w:p>
+    <w:p>
+      <w:pPr>
+        <w:spacing w:after="0" w:line="240" w:lineRule="auto"/>
+      </w:pPr>
+      <w:r>
+        <w:t>Genre (</w:t>
+      </w:r>
+    </w:p>
+    <w:p>
+      <w:pPr>
+        <w:spacing w:after="0" w:line="240" w:lineRule="auto"/>
+      </w:pPr>
+      <w:r>
+        <w:t xml:space="preserve">    </w:t>
+      </w:r>
+      <w:proofErr w:type="spellStart"/>
+      <w:r>
+        <w:t>genre_id</w:t>
+      </w:r>
+      <w:proofErr w:type="spellEnd"/>
+      <w:r>
+        <w:t xml:space="preserve">          PK,</w:t>
+      </w:r>
+    </w:p>
+    <w:p>
+      <w:pPr>
+        <w:spacing w:after="0" w:line="240" w:lineRule="auto"/>
+      </w:pPr>
+      <w:r>
+        <w:t xml:space="preserve">    name,</w:t>
+      </w:r>
+    </w:p>
+    <w:p>
+      <w:pPr>
+        <w:spacing w:after="0" w:line="240" w:lineRule="auto"/>
+      </w:pPr>
+      <w:r>
+        <w:t xml:space="preserve">    </w:t>
+      </w:r>
+      <w:proofErr w:type="gramStart"/>
+      <w:r>
+        <w:t>description</w:t>
+      </w:r>
+      <w:proofErr w:type="gramEnd"/>
+    </w:p>
+    <w:p>
+      <w:pPr>
+        <w:spacing w:after="0" w:line="240" w:lineRule="auto"/>
+      </w:pPr>
+      <w:r>
+        <w:t>)</w:t>
+      </w:r>
+    </w:p>
+    <w:p>
+      <w:pPr>
+        <w:spacing w:after="0" w:line="240" w:lineRule="auto"/>
+      </w:pPr>
+    </w:p>
+    <w:p>
+      <w:pPr>
+        <w:spacing w:after="0" w:line="240" w:lineRule="auto"/>
+      </w:pPr>
+      <w:r>
+        <w:t>Customer (</w:t>
+      </w:r>
+    </w:p>
+    <w:p>
+      <w:pPr>
+        <w:spacing w:after="0" w:line="240" w:lineRule="auto"/>
+      </w:pPr>
+      <w:r>
+        <w:t xml:space="preserve">    </w:t>
+      </w:r>
+      <w:proofErr w:type="spellStart"/>
+      <w:r>
+        <w:t>customer_id</w:t>
+      </w:r>
+      <w:proofErr w:type="spellEnd"/>
+      <w:r>
+        <w:t xml:space="preserve">       PK,</w:t>
+      </w:r>
+    </w:p>
+    <w:p>
+      <w:pPr>
+        <w:spacing w:after="0" w:line="240" w:lineRule="auto"/>
+      </w:pPr>
+      <w:r>
+        <w:t xml:space="preserve">    </w:t>
+      </w:r>
+      <w:proofErr w:type="spellStart"/>
+      <w:r>
+        <w:t>first_name</w:t>
+      </w:r>
+      <w:proofErr w:type="spellEnd"/>
+      <w:r>
+        <w:t>,</w:t>
+      </w:r>
+    </w:p>
+    <w:p>
+      <w:pPr>
+        <w:spacing w:after="0" w:line="240" w:lineRule="auto"/>
+      </w:pPr>
+      <w:r>
+        <w:t xml:space="preserve">    </w:t>
+      </w:r>
+      <w:proofErr w:type="spellStart"/>
+      <w:r>
+        <w:t>last_name</w:t>
+      </w:r>
+      <w:proofErr w:type="spellEnd"/>
+      <w:r>
+        <w:t>,</w:t>
+      </w:r>
+    </w:p>
+    <w:p>
+      <w:pPr>
+        <w:spacing w:after="0" w:line="240" w:lineRule="auto"/>
+      </w:pPr>
+      <w:r>
+        <w:t xml:space="preserve">    email,</w:t>
+      </w:r>
+    </w:p>
+    <w:p>
+      <w:pPr>
+        <w:spacing w:after="0" w:line="240" w:lineRule="auto"/>
+      </w:pPr>
+      <w:r>
+        <w:t xml:space="preserve">    </w:t>
+      </w:r>
+      <w:proofErr w:type="spellStart"/>
+      <w:r>
+        <w:t>registration_date</w:t>
+      </w:r>
+      <w:proofErr w:type="spellEnd"/>
+      <w:r>
+        <w:t>,</w:t>
+      </w:r>
+    </w:p>
+    <w:p>
+      <w:pPr>
+        <w:spacing w:after="0" w:line="240" w:lineRule="auto"/>
+      </w:pPr>
+      <w:r>
+        <w:lastRenderedPageBreak/>
+        <w:t xml:space="preserve">    </w:t>
+      </w:r>
+      <w:proofErr w:type="spellStart"/>
+      <w:r>
+        <w:t>contact_id</w:t>
+      </w:r>
+      <w:proofErr w:type="spellEnd"/>
+      <w:r>
+        <w:t xml:space="preserve">        FK -&gt; Contact</w:t>
+      </w:r>
+    </w:p>
+    <w:p>
+      <w:pPr>
+        <w:spacing w:after="0" w:line="240" w:lineRule="auto"/>
+      </w:pPr>
+      <w:r>
+        <w:t>)</w:t>
+      </w:r>
+    </w:p>
+    <w:p>
+      <w:pPr>
+        <w:spacing w:after="0" w:line="240" w:lineRule="auto"/>
+      </w:pPr>
+    </w:p>
+    <w:p>
+      <w:pPr>
+        <w:spacing w:after="0" w:line="240" w:lineRule="auto"/>
+      </w:pPr>
+      <w:r>
+        <w:t>----- Inventory &amp; Sales -----</w:t>
+      </w:r>
+    </w:p>
+    <w:p>
+      <w:pPr>
+        <w:spacing w:after="0" w:line="240" w:lineRule="auto"/>
+      </w:pPr>
+    </w:p>
+    <w:p>
+      <w:pPr>
+        <w:spacing w:after="0" w:line="240" w:lineRule="auto"/>
+      </w:pPr>
+      <w:r>
+        <w:t>Inventory (</w:t>
+      </w:r>
+    </w:p>
+    <w:p>
+      <w:pPr>
+        <w:spacing w:after="0" w:line="240" w:lineRule="auto"/>
+      </w:pPr>
+      <w:r>
+        <w:t xml:space="preserve">    </w:t>
+      </w:r>
+      <w:proofErr w:type="spellStart"/>
+      <w:r>
+        <w:t>inventory_id</w:t>
+      </w:r>
+      <w:proofErr w:type="spellEnd"/>
+      <w:r>
+        <w:t xml:space="preserve">       PK,</w:t>
+      </w:r>
+    </w:p>
+    <w:p>
+      <w:pPr>
+        <w:spacing w:after="0" w:line="240" w:lineRule="auto"/>
+      </w:pPr>
+      <w:r>
+        <w:t xml:space="preserve">    </w:t>
+      </w:r>
+      <w:proofErr w:type="spellStart"/>
+      <w:r>
+        <w:t>book_id</w:t>
+      </w:r>
+      <w:proofErr w:type="spellEnd"/>
+      <w:r>
+        <w:t xml:space="preserve">            FK → Book,</w:t>
+      </w:r>
+    </w:p>
+    <w:p>
+      <w:pPr>
+        <w:spacing w:after="0" w:line="240" w:lineRule="auto"/>
+      </w:pPr>
+      <w:r>
+        <w:t xml:space="preserve">    </w:t>
+      </w:r>
+      <w:proofErr w:type="spellStart"/>
+      <w:r>
+        <w:t>quantity_in_stock</w:t>
+      </w:r>
+      <w:proofErr w:type="spellEnd"/>
+      <w:r>
+        <w:t>,</w:t>
+      </w:r>
+    </w:p>
+    <w:p>
+      <w:pPr>
+        <w:spacing w:after="0" w:line="240" w:lineRule="auto"/>
+      </w:pPr>
+      <w:r>
+        <w:t xml:space="preserve">    </w:t>
+      </w:r>
+      <w:proofErr w:type="spellStart"/>
+      <w:r>
+        <w:t>last_restock_date</w:t>
+      </w:r>
+      <w:proofErr w:type="spellEnd"/>
+      <w:r>
+        <w:t>,</w:t>
+      </w:r>
+    </w:p>
+    <w:p>
+      <w:pPr>
+        <w:spacing w:after="0" w:line="240" w:lineRule="auto"/>
+      </w:pPr>
+      <w:r>
+        <w:t xml:space="preserve">    </w:t>
+      </w:r>
+      <w:proofErr w:type="spellStart"/>
+      <w:r>
+        <w:t>location_in_store</w:t>
+      </w:r>
+      <w:proofErr w:type="spellEnd"/>
+    </w:p>
+    <w:p>
+      <w:pPr>
+        <w:spacing w:after="0" w:line="240" w:lineRule="auto"/>
+      </w:pPr>
+      <w:r>
+        <w:t>)</w:t>
+      </w:r>
+    </w:p>
+    <w:p>
+      <w:pPr>
+        <w:spacing w:after="0" w:line="240" w:lineRule="auto"/>
+      </w:pPr>
+    </w:p>
+    <w:p>
+      <w:pPr>
+        <w:spacing w:after="0" w:line="240" w:lineRule="auto"/>
+      </w:pPr>
+      <w:r>
+        <w:t>Order (</w:t>
+      </w:r>
+    </w:p>
+    <w:p>
+      <w:pPr>
+        <w:spacing w:after="0" w:line="240" w:lineRule="auto"/>
+      </w:pPr>
+      <w:r>
+        <w:t xml:space="preserve">    </w:t>
+      </w:r>
+      <w:proofErr w:type="spellStart"/>
+      <w:r>
+        <w:t>order_id</w:t>
+      </w:r>
+      <w:proofErr w:type="spellEnd"/>
+      <w:r>
+        <w:t xml:space="preserve">           PK,</w:t>
+      </w:r>
+    </w:p>
+    <w:p>
+      <w:pPr>
+        <w:spacing w:after="0" w:line="240" w:lineRule="auto"/>
+      </w:pPr>
+      <w:r>
+        <w:t xml:space="preserve">    </w:t>
+      </w:r>
+      <w:proofErr w:type="spellStart"/>
+      <w:r>
+        <w:t>customer_id</w:t>
+      </w:r>
+      <w:proofErr w:type="spellEnd"/>
+      <w:r>
+        <w:t xml:space="preserve">        FK → Customer,</w:t>
+      </w:r>
+    </w:p>
+    <w:p>
+      <w:pPr>
+        <w:spacing w:after="0" w:line="240" w:lineRule="auto"/>
+      </w:pPr>
+      <w:r>
+        <w:t xml:space="preserve">    </w:t>
+      </w:r>
+      <w:proofErr w:type="spellStart"/>
+      <w:r>
+        <w:t>order_date</w:t>
+      </w:r>
+      <w:proofErr w:type="spellEnd"/>
+      <w:r>
+        <w:t>,</w:t>
+      </w:r>
+    </w:p>
+    <w:p>
+      <w:pPr>
+        <w:spacing w:after="0" w:line="240" w:lineRule="auto"/>
+      </w:pPr>
+      <w:r>
+        <w:t xml:space="preserve">    </w:t>
+      </w:r>
+      <w:proofErr w:type="spellStart"/>
+      <w:r>
+        <w:t>total_amount</w:t>
+      </w:r>
+      <w:proofErr w:type="spellEnd"/>
+      <w:r>
+        <w:t>,</w:t>
+      </w:r>
+    </w:p>
+    <w:p>
+      <w:pPr>
+        <w:spacing w:after="0" w:line="240" w:lineRule="auto"/>
+      </w:pPr>
+      <w:r>
+        <w:t xml:space="preserve">    status,</w:t>
+      </w:r>
+    </w:p>
+    <w:p>
+      <w:pPr>
+        <w:spacing w:after="0" w:line="240" w:lineRule="auto"/>
+      </w:pPr>
+      <w:r>
+        <w:t xml:space="preserve">    </w:t>
+      </w:r>
+      <w:proofErr w:type="spellStart"/>
+      <w:r>
+        <w:t>payment_method</w:t>
+      </w:r>
+      <w:proofErr w:type="spellEnd"/>
+    </w:p>
+    <w:p>
+      <w:pPr>
+        <w:spacing w:after="0" w:line="240" w:lineRule="auto"/>
+      </w:pPr>
+      <w:r>
+        <w:t>)</w:t>
+      </w:r>
+    </w:p>
+    <w:p>
+      <w:pPr>
+        <w:spacing w:after="0" w:line="240" w:lineRule="auto"/>
+      </w:pPr>
+    </w:p>
+    <w:p>
+      <w:pPr>
+        <w:spacing w:after="0" w:line="240" w:lineRule="auto"/>
+      </w:pPr>
+      <w:proofErr w:type="spellStart"/>
+      <w:r>
+        <w:t>Order_Detail</w:t>
+      </w:r>
+      <w:proofErr w:type="spellEnd"/>
+      <w:r>
+        <w:t xml:space="preserve"> (</w:t>
+      </w:r>
+    </w:p>
+    <w:p>
+      <w:pPr>
+        <w:spacing w:after="0" w:line="240" w:lineRule="auto"/>
+      </w:pPr>
+      <w:r>
+        <w:t xml:space="preserve">    </w:t>
+      </w:r>
+      <w:proofErr w:type="spellStart"/>
+      <w:r>
+        <w:t>order_detail_id</w:t>
+      </w:r>
+      <w:proofErr w:type="spellEnd"/>
+      <w:r>
+        <w:t xml:space="preserve">    PK,</w:t>
+      </w:r>
+    </w:p>
+    <w:p>
+      <w:pPr>
+        <w:spacing w:after="0" w:line="240" w:lineRule="auto"/>
+      </w:pPr>
+      <w:r>
+        <w:t xml:space="preserve">    </w:t>
+      </w:r>
+      <w:proofErr w:type="spellStart"/>
+      <w:r>
+        <w:t>order_id</w:t>
+      </w:r>
+      <w:proofErr w:type="spellEnd"/>
+      <w:r>
+        <w:t xml:space="preserve">           FK → Order,</w:t>
+      </w:r>
+    </w:p>
+    <w:p>
+      <w:pPr>
+        <w:spacing w:after="0" w:line="240" w:lineRule="auto"/>
+      </w:pPr>
+      <w:r>
+        <w:t xml:space="preserve">    </w:t>
+      </w:r>
+      <w:proofErr w:type="spellStart"/>
+      <w:r>
+        <w:t>book_id</w:t>
+      </w:r>
+      <w:proofErr w:type="spellEnd"/>
+      <w:r>
+        <w:t xml:space="preserve">            FK → Book,</w:t>
+      </w:r>
+    </w:p>
+    <w:p>
+      <w:pPr>
+        <w:spacing w:after="0" w:line="240" w:lineRule="auto"/>
+      </w:pPr>
+      <w:r>
+        <w:t xml:space="preserve">    quantity,</w:t>
+      </w:r>
+    </w:p>
+    <w:p>
+      <w:pPr>
+        <w:spacing w:after="0" w:line="240" w:lineRule="auto"/>
+      </w:pPr>
+      <w:r>
+        <w:t xml:space="preserve">    </w:t>
+      </w:r>
+      <w:proofErr w:type="spellStart"/>
+      <w:r>
+        <w:t>unit_price</w:t>
+      </w:r>
+      <w:proofErr w:type="spellEnd"/>
+      <w:r>
+        <w:t>,</w:t>
+      </w:r>
+    </w:p>
+    <w:p>
+      <w:pPr>
+        <w:spacing w:after="0" w:line="240" w:lineRule="auto"/>
+      </w:pPr>
+      <w:r>
+        <w:t xml:space="preserve">    discount</w:t>
+      </w:r>
+    </w:p>
+    <w:p>
+      <w:pPr>
+        <w:spacing w:after="0" w:line="240" w:lineRule="auto"/>
+      </w:pPr>
+      <w:r>
+        <w:t>)</w:t>
+      </w:r>
+    </w:p>
+    <w:p>
+      <w:pPr>
+        <w:spacing w:after="0" w:line="240" w:lineRule="auto"/>
+      </w:pPr>
+    </w:p>
+    <w:p>
+      <w:pPr>
+        <w:spacing w:after="0" w:line="240" w:lineRule="auto"/>
+      </w:pPr>
+      <w:r>
+        <w:t>----- Store Operations -----</w:t>
+      </w:r>
+    </w:p>
+    <w:p>
+      <w:pPr>
+        <w:spacing w:after="0" w:line="240" w:lineRule="auto"/>
+      </w:pPr>
+    </w:p>
+    <w:p>
+      <w:pPr>
+        <w:spacing w:after="0" w:line="240" w:lineRule="auto"/>
+      </w:pPr>
+      <w:r>
+        <w:t>Store (</w:t>
+      </w:r>
+    </w:p>
+    <w:p>
+      <w:pPr>
+        <w:spacing w:after="0" w:line="240" w:lineRule="auto"/>
+      </w:pPr>
+      <w:r>
+        <w:t xml:space="preserve">    </w:t>
+      </w:r>
+      <w:proofErr w:type="spellStart"/>
+      <w:r>
+        <w:t>store_id</w:t>
+      </w:r>
+      <w:proofErr w:type="spellEnd"/>
+      <w:r>
+        <w:t xml:space="preserve">           PK,</w:t>
+      </w:r>
+    </w:p>
+    <w:p>
+      <w:pPr>
+        <w:spacing w:after="0" w:line="240" w:lineRule="auto"/>
+      </w:pPr>
+      <w:r>
+        <w:t xml:space="preserve">    name,</w:t>
+      </w:r>
+    </w:p>
+    <w:p>
+      <w:pPr>
+        <w:spacing w:after="0" w:line="240" w:lineRule="auto"/>
+      </w:pPr>
+      <w:r>
+        <w:t xml:space="preserve">    address,</w:t>
+      </w:r>
+    </w:p>
+    <w:p>
+      <w:pPr>
+        <w:spacing w:after="0" w:line="240" w:lineRule="auto"/>
+      </w:pPr>
+      <w:r>
+        <w:t xml:space="preserve">    </w:t>
+      </w:r>
+      <w:proofErr w:type="spellStart"/>
+      <w:r>
+        <w:t>opening_hours</w:t>
+      </w:r>
+      <w:proofErr w:type="spellEnd"/>
+      <w:r>
+        <w:t>,</w:t>
+      </w:r>
+    </w:p>
+    <w:p>
+      <w:pPr>
+        <w:spacing w:after="0" w:line="240" w:lineRule="auto"/>
+      </w:pPr>
+      <w:r>
+        <w:t xml:space="preserve">    </w:t>
+      </w:r>
+      <w:proofErr w:type="spellStart"/>
+      <w:r>
+        <w:t>contact_id</w:t>
+      </w:r>
+      <w:proofErr w:type="spellEnd"/>
+      <w:r>
+        <w:t xml:space="preserve">         FK -&gt; Contact</w:t>
+      </w:r>
+    </w:p>
+    <w:p>
+      <w:pPr>
+        <w:spacing w:after="0" w:line="240" w:lineRule="auto"/>
+      </w:pPr>
+      <w:r>
+        <w:t>)</w:t>
+      </w:r>
+    </w:p>
+    <w:p>
+      <w:pPr>
+        <w:spacing w:after="0" w:line="240" w:lineRule="auto"/>
+      </w:pPr>
+    </w:p>
+    <w:p>
+      <w:pPr>
+        <w:spacing w:after="0" w:line="240" w:lineRule="auto"/>
+      </w:pPr>
+      <w:r>
+        <w:t>Employee (</w:t>
+      </w:r>
+    </w:p>
+    <w:p>
+      <w:pPr>
+        <w:spacing w:after="0" w:line="240" w:lineRule="auto"/>
+      </w:pPr>
+      <w:r>
+        <w:t xml:space="preserve">    </w:t>
+      </w:r>
+      <w:proofErr w:type="spellStart"/>
+      <w:r>
+        <w:t>employee_id</w:t>
+      </w:r>
+      <w:proofErr w:type="spellEnd"/>
+      <w:r>
+        <w:t xml:space="preserve">        PK,</w:t>
+      </w:r>
+    </w:p>
+    <w:p>
+      <w:pPr>
+        <w:spacing w:after="0" w:line="240" w:lineRule="auto"/>
+      </w:pPr>
+      <w:r>
+        <w:t xml:space="preserve">    </w:t>
+      </w:r>
+      <w:proofErr w:type="spellStart"/>
+      <w:r>
+        <w:t>first_name</w:t>
+      </w:r>
+      <w:proofErr w:type="spellEnd"/>
+      <w:r>
+        <w:t>,</w:t>
+      </w:r>
+    </w:p>
+    <w:p>
+      <w:pPr>
+        <w:spacing w:after="0" w:line="240" w:lineRule="auto"/>
+      </w:pPr>
+      <w:r>
+        <w:lastRenderedPageBreak/>
+        <w:t xml:space="preserve">    </w:t>
+      </w:r>
+      <w:proofErr w:type="spellStart"/>
+      <w:r>
+        <w:t>last_name</w:t>
+      </w:r>
+      <w:proofErr w:type="spellEnd"/>
+      <w:r>
+        <w:t>,</w:t>
+      </w:r>
+    </w:p>
+    <w:p>
+      <w:pPr>
+        <w:spacing w:after="0" w:line="240" w:lineRule="auto"/>
+      </w:pPr>
+      <w:r>
+        <w:t xml:space="preserve">    position,</w:t>
+      </w:r>
+    </w:p>
+    <w:p>
+      <w:pPr>
+        <w:spacing w:after="0" w:line="240" w:lineRule="auto"/>
+      </w:pPr>
+      <w:r>
+        <w:t xml:space="preserve">    </w:t>
+      </w:r>
+      <w:proofErr w:type="spellStart"/>
+      <w:r>
+        <w:t>hire_date</w:t>
+      </w:r>
+      <w:proofErr w:type="spellEnd"/>
+      <w:r>
+        <w:t>,</w:t>
+      </w:r>
+    </w:p>
+    <w:p>
+      <w:pPr>
+        <w:spacing w:after="0" w:line="240" w:lineRule="auto"/>
+      </w:pPr>
+      <w:r>
+        <w:t xml:space="preserve">    salary,</w:t>
+      </w:r>
+    </w:p>
+    <w:p>
+      <w:pPr>
+        <w:spacing w:after="0" w:line="240" w:lineRule="auto"/>
+      </w:pPr>
+      <w:r>
+        <w:t xml:space="preserve">    </w:t>
+      </w:r>
+      <w:proofErr w:type="spellStart"/>
+      <w:r>
+        <w:t>store_id</w:t>
+      </w:r>
+      <w:proofErr w:type="spellEnd"/>
+      <w:r>
+        <w:t xml:space="preserve">           FK -&gt; Store</w:t>
+      </w:r>
+    </w:p>
+    <w:p>
+      <w:pPr>
+        <w:spacing w:after="0" w:line="240" w:lineRule="auto"/>
+      </w:pPr>
+      <w:r>
+        <w:t xml:space="preserve">    </w:t>
+      </w:r>
+      <w:proofErr w:type="spellStart"/>
+      <w:r>
+        <w:t>contact_id</w:t>
+      </w:r>
+      <w:proofErr w:type="spellEnd"/>
+      <w:r>
+        <w:t xml:space="preserve">         FK -&gt; Contact</w:t>
+      </w:r>
+    </w:p>
+    <w:p>
+      <w:pPr>
+        <w:spacing w:after="0" w:line="240" w:lineRule="auto"/>
+      </w:pPr>
+      <w:r>
+        <w:t>)</w:t>
+      </w:r>
+    </w:p>
+    <w:p>
+      <w:pPr>
+        <w:spacing w:after="0" w:line="240" w:lineRule="auto"/>
+      </w:pPr>
+    </w:p>
+    <w:p>
+      <w:pPr>
+        <w:spacing w:after="0" w:line="240" w:lineRule="auto"/>
+      </w:pPr>
+      <w:r>
+        <w:t>Shift (</w:t>
+      </w:r>
+    </w:p>
+    <w:p>
+      <w:pPr>
+        <w:spacing w:after="0" w:line="240" w:lineRule="auto"/>
+      </w:pPr>
+      <w:r>
+        <w:t xml:space="preserve">    </w:t>
+      </w:r>
+      <w:proofErr w:type="spellStart"/>
+      <w:r>
+        <w:t>shift_id</w:t>
+      </w:r>
+      <w:proofErr w:type="spellEnd"/>
+      <w:r>
+        <w:t xml:space="preserve">           PK,</w:t>
+      </w:r>
+    </w:p>
+    <w:p>
+      <w:pPr>
+        <w:spacing w:after="0" w:line="240" w:lineRule="auto"/>
+      </w:pPr>
+      <w:r>
+        <w:t xml:space="preserve">    </w:t>
+      </w:r>
+      <w:proofErr w:type="spellStart"/>
+      <w:r>
+        <w:t>employee_id</w:t>
+      </w:r>
+      <w:proofErr w:type="spellEnd"/>
+      <w:r>
+        <w:t xml:space="preserve">        FK → Employee,</w:t>
+      </w:r>
+    </w:p>
+    <w:p>
+      <w:pPr>
+        <w:spacing w:after="0" w:line="240" w:lineRule="auto"/>
+      </w:pPr>
+      <w:r>
+        <w:t xml:space="preserve">    </w:t>
+      </w:r>
+      <w:proofErr w:type="spellStart"/>
+      <w:r>
+        <w:t>start_time</w:t>
+      </w:r>
+      <w:proofErr w:type="spellEnd"/>
+      <w:r>
+        <w:t>,</w:t>
+      </w:r>
+    </w:p>
+    <w:p>
+      <w:pPr>
+        <w:spacing w:after="0" w:line="240" w:lineRule="auto"/>
+      </w:pPr>
+      <w:r>
+        <w:t xml:space="preserve">    </w:t>
+      </w:r>
+      <w:proofErr w:type="spellStart"/>
+      <w:r>
+        <w:t>end_time</w:t>
+      </w:r>
+      <w:proofErr w:type="spellEnd"/>
+      <w:r>
+        <w:t>,</w:t>
+      </w:r>
+    </w:p>
+    <w:p>
+      <w:pPr>
+        <w:spacing w:after="0" w:line="240" w:lineRule="auto"/>
+      </w:pPr>
+      <w:r>
+        <w:t xml:space="preserve">    date</w:t>
+      </w:r>
+    </w:p>
+    <w:p>
+      <w:pPr>
+        <w:spacing w:after="0" w:line="240" w:lineRule="auto"/>
+      </w:pPr>
+      <w:r>
+        <w:t>)</w:t>
+      </w:r>
+    </w:p>
+    <w:p>
+      <w:pPr>
+        <w:spacing w:after="0" w:line="240" w:lineRule="auto"/>
+      </w:pPr>
+    </w:p>
+    <w:p>
+      <w:pPr>
+        <w:spacing w:after="0" w:line="240" w:lineRule="auto"/>
+      </w:pPr>
+      <w:r>
+        <w:t>Supplier (</w:t>
+      </w:r>
+    </w:p>
+    <w:p>
+      <w:pPr>
+        <w:spacing w:after="0" w:line="240" w:lineRule="auto"/>
+      </w:pPr>
+      <w:r>
+        <w:t xml:space="preserve">    </w:t>
+      </w:r>
+      <w:proofErr w:type="spellStart"/>
+      <w:r>
+        <w:t>supplier_id</w:t>
+      </w:r>
+      <w:proofErr w:type="spellEnd"/>
+      <w:r>
+        <w:t xml:space="preserve">        PK,</w:t>
+      </w:r>
+    </w:p>
+    <w:p>
+      <w:pPr>
+        <w:spacing w:after="0" w:line="240" w:lineRule="auto"/>
+      </w:pPr>
+      <w:r>
+        <w:t xml:space="preserve">    name,</w:t>
+      </w:r>
+    </w:p>
+    <w:p>
+      <w:pPr>
+        <w:spacing w:after="0" w:line="240" w:lineRule="auto"/>
+      </w:pPr>
+      <w:r>
+        <w:t xml:space="preserve">    </w:t>
+      </w:r>
+      <w:proofErr w:type="spellStart"/>
+      <w:r>
+        <w:t>contact_person</w:t>
+      </w:r>
+      <w:proofErr w:type="spellEnd"/>
+      <w:r>
+        <w:t>,</w:t>
+      </w:r>
+    </w:p>
+    <w:p>
+      <w:pPr>
+        <w:spacing w:after="0" w:line="240" w:lineRule="auto"/>
+      </w:pPr>
+      <w:r>
+        <w:t xml:space="preserve">    </w:t>
+      </w:r>
+      <w:proofErr w:type="spellStart"/>
+      <w:r>
+        <w:t>lead_time_days</w:t>
+      </w:r>
+      <w:proofErr w:type="spellEnd"/>
+      <w:r>
+        <w:t>,</w:t>
+      </w:r>
+    </w:p>
+    <w:p>
+      <w:pPr>
+        <w:spacing w:after="0" w:line="240" w:lineRule="auto"/>
+      </w:pPr>
+      <w:r>
+        <w:t xml:space="preserve">    </w:t>
+      </w:r>
+      <w:proofErr w:type="spellStart"/>
+      <w:r>
+        <w:t>contact_id</w:t>
+      </w:r>
+      <w:proofErr w:type="spellEnd"/>
+      <w:r>
+        <w:t xml:space="preserve">         FK -&gt; Contact</w:t>
+      </w:r>
+    </w:p>
+    <w:p>
+      <w:pPr>
+        <w:spacing w:after="0" w:line="240" w:lineRule="auto"/>
+      </w:pPr>
+      <w:r>
+        <w:t>)</w:t>
+      </w:r>
+    </w:p>
+    <w:p>
+      <w:pPr>
+        <w:spacing w:after="0" w:line="240" w:lineRule="auto"/>
+      </w:pPr>
+    </w:p>
+    <w:p>
+      <w:pPr>
+        <w:spacing w:after="0" w:line="240" w:lineRule="auto"/>
+      </w:pPr>
+      <w:proofErr w:type="spellStart"/>
+      <w:r>
+        <w:t>Purchase_Order</w:t>
+      </w:r>
+      <w:proofErr w:type="spellEnd"/>
+      <w:r>
+        <w:t xml:space="preserve"> (</w:t>
+      </w:r>
+    </w:p>
+    <w:p>
+      <w:pPr>
+        <w:spacing w:after="0" w:line="240" w:lineRule="auto"/>
+      </w:pPr>
+      <w:r>
+        <w:t xml:space="preserve">    </w:t>
+      </w:r>
+      <w:proofErr w:type="spellStart"/>
+      <w:r>
+        <w:t>po_id</w:t>
+      </w:r>
+      <w:proofErr w:type="spellEnd"/>
+      <w:r>
+        <w:t xml:space="preserve">              PK,</w:t>
+      </w:r>
+    </w:p>
+    <w:p>
+      <w:pPr>
+        <w:spacing w:after="0" w:line="240" w:lineRule="auto"/>
+      </w:pPr>
+      <w:r>
+        <w:t xml:space="preserve">    </w:t>
+      </w:r>
+      <w:proofErr w:type="spellStart"/>
+      <w:r>
+        <w:t>supplier_id</w:t>
+      </w:r>
+      <w:proofErr w:type="spellEnd"/>
+      <w:r>
+        <w:t xml:space="preserve">        FK → Supplier,</w:t>
+      </w:r>
+    </w:p>
+    <w:p>
+      <w:pPr>
+        <w:spacing w:after="0" w:line="240" w:lineRule="auto"/>
+      </w:pPr>
+      <w:r>
+        <w:t xml:space="preserve">    </w:t>
+      </w:r>
+      <w:proofErr w:type="spellStart"/>
+      <w:r>
+        <w:t>order_date</w:t>
+      </w:r>
+      <w:proofErr w:type="spellEnd"/>
+      <w:r>
+        <w:t>,</w:t>
+      </w:r>
+    </w:p>
+    <w:p>
+      <w:pPr>
+        <w:spacing w:after="0" w:line="240" w:lineRule="auto"/>
+      </w:pPr>
+      <w:r>
+        <w:t xml:space="preserve">    </w:t>
+      </w:r>
+      <w:proofErr w:type="spellStart"/>
+      <w:r>
+        <w:t>expected_delivery_date</w:t>
+      </w:r>
+      <w:proofErr w:type="spellEnd"/>
+      <w:r>
+        <w:t>,</w:t>
+      </w:r>
+    </w:p>
+    <w:p>
+      <w:pPr>
+        <w:spacing w:after="0" w:line="240" w:lineRule="auto"/>
+      </w:pPr>
+      <w:r>
+        <w:t xml:space="preserve">    status,</w:t>
+      </w:r>
+    </w:p>
+    <w:p>
+      <w:pPr>
+        <w:spacing w:after="0" w:line="240" w:lineRule="auto"/>
+      </w:pPr>
+      <w:r>
+        <w:t xml:space="preserve">    </w:t>
+      </w:r>
+      <w:proofErr w:type="spellStart"/>
+      <w:r>
+        <w:t>total_amount</w:t>
+      </w:r>
+      <w:proofErr w:type="spellEnd"/>
+    </w:p>
+    <w:p>
+      <w:pPr>
+        <w:spacing w:after="0" w:line="240" w:lineRule="auto"/>
+      </w:pPr>
+      <w:r>
+        <w:t>)</w:t>
+      </w:r>
+    </w:p>
+    <w:p>
+      <w:pPr>
+        <w:spacing w:after="0" w:line="240" w:lineRule="auto"/>
+      </w:pPr>
+    </w:p>
+    <w:p>
+      <w:pPr>
+        <w:spacing w:after="0" w:line="240" w:lineRule="auto"/>
+      </w:pPr>
+      <w:proofErr w:type="spellStart"/>
+      <w:r>
+        <w:t>Purchase_Order_Detail</w:t>
+      </w:r>
+      <w:proofErr w:type="spellEnd"/>
+      <w:r>
+        <w:t xml:space="preserve"> (</w:t>
+      </w:r>
+    </w:p>
+    <w:p>
+      <w:pPr>
+        <w:spacing w:after="0" w:line="240" w:lineRule="auto"/>
+      </w:pPr>
+      <w:r>
+        <w:t xml:space="preserve">    </w:t>
+      </w:r>
+      <w:proofErr w:type="spellStart"/>
+      <w:r>
+        <w:t>po_detail_id</w:t>
+      </w:r>
+      <w:proofErr w:type="spellEnd"/>
+      <w:r>
+        <w:t xml:space="preserve">       PK,</w:t>
+      </w:r>
+    </w:p>
+    <w:p>
+      <w:pPr>
+        <w:spacing w:after="0" w:line="240" w:lineRule="auto"/>
+      </w:pPr>
+      <w:r>
+        <w:t xml:space="preserve">    </w:t>
+      </w:r>
+      <w:proofErr w:type="spellStart"/>
+      <w:r>
+        <w:t>po_id</w:t>
+      </w:r>
+      <w:proofErr w:type="spellEnd"/>
+      <w:r>
+        <w:t xml:space="preserve">              FK → </w:t>
+      </w:r>
+      <w:proofErr w:type="spellStart"/>
+      <w:r>
+        <w:t>Purchase_Order</w:t>
+      </w:r>
+      <w:proofErr w:type="spellEnd"/>
+      <w:r>
+        <w:t>,</w:t>
+      </w:r>
+    </w:p>
+    <w:p>
+      <w:pPr>
+        <w:spacing w:after="0" w:line="240" w:lineRule="auto"/>
+      </w:pPr>
+      <w:r>
+        <w:t xml:space="preserve">    </w:t>
+      </w:r>
+      <w:proofErr w:type="spellStart"/>
+      <w:r>
+        <w:t>book_id</w:t>
+      </w:r>
+      <w:proofErr w:type="spellEnd"/>
+      <w:r>
+        <w:t xml:space="preserve">            FK → Book,</w:t>
+      </w:r>
+    </w:p>
+    <w:p>
+      <w:pPr>
+        <w:spacing w:after="0" w:line="240" w:lineRule="auto"/>
+      </w:pPr>
+      <w:r>
+        <w:t xml:space="preserve">    quantity,</w:t>
+      </w:r>
+    </w:p>
+    <w:p>
+      <w:pPr>
+        <w:spacing w:after="0" w:line="240" w:lineRule="auto"/>
+      </w:pPr>
+      <w:r>
+        <w:t xml:space="preserve">    </w:t>
+      </w:r>
+      <w:proofErr w:type="spellStart"/>
+      <w:r>
+        <w:t>unit_cost</w:t>
+      </w:r>
+      <w:proofErr w:type="spellEnd"/>
+    </w:p>
+    <w:p>
+      <w:pPr>
+        <w:spacing w:after="0" w:line="240" w:lineRule="auto"/>
+      </w:pPr>
+      <w:r>
+        <w:t>)</w:t>
+      </w:r>
+    </w:p>
+    <w:p>
+      <w:pPr>
+        <w:spacing w:after="0" w:line="240" w:lineRule="auto"/>
+      </w:pPr>
+    </w:p>
+    <w:p>
+      <w:pPr>
+        <w:spacing w:after="0" w:line="240" w:lineRule="auto"/>
+      </w:pPr>
+      <w:r>
+        <w:t>----- Additional Features -----</w:t>
+      </w:r>
+    </w:p>
+    <w:p>
+      <w:pPr>
+        <w:spacing w:after="0" w:line="240" w:lineRule="auto"/>
+      </w:pPr>
+    </w:p>
+    <w:p>
+      <w:pPr>
+        <w:spacing w:after="0" w:line="240" w:lineRule="auto"/>
+      </w:pPr>
+      <w:r>
+        <w:t>Review (</w:t>
+      </w:r>
+    </w:p>
+    <w:p>
+      <w:pPr>
+        <w:spacing w:after="0" w:line="240" w:lineRule="auto"/>
+      </w:pPr>
+      <w:r>
+        <w:lastRenderedPageBreak/>
+        <w:t xml:space="preserve">    </w:t>
+      </w:r>
+      <w:proofErr w:type="spellStart"/>
+      <w:r>
+        <w:t>review_id</w:t>
+      </w:r>
+      <w:proofErr w:type="spellEnd"/>
+      <w:r>
+        <w:t xml:space="preserve">          PK,</w:t>
+      </w:r>
+    </w:p>
+    <w:p>
+      <w:pPr>
+        <w:spacing w:after="0" w:line="240" w:lineRule="auto"/>
+      </w:pPr>
+      <w:r>
+        <w:t xml:space="preserve">    </w:t>
+      </w:r>
+      <w:proofErr w:type="spellStart"/>
+      <w:r>
+        <w:t>book_id</w:t>
+      </w:r>
+      <w:proofErr w:type="spellEnd"/>
+      <w:r>
+        <w:t xml:space="preserve">            FK → Book,</w:t>
+      </w:r>
+    </w:p>
+    <w:p>
+      <w:pPr>
+        <w:spacing w:after="0" w:line="240" w:lineRule="auto"/>
+      </w:pPr>
+      <w:r>
+        <w:t xml:space="preserve">    </w:t>
+      </w:r>
+      <w:proofErr w:type="spellStart"/>
+      <w:r>
+        <w:t>customer_id</w:t>
+      </w:r>
+      <w:proofErr w:type="spellEnd"/>
+      <w:r>
+        <w:t xml:space="preserve">        FK → Customer,</w:t>
+      </w:r>
+    </w:p>
+    <w:p>
+      <w:pPr>
+        <w:spacing w:after="0" w:line="240" w:lineRule="auto"/>
+      </w:pPr>
+      <w:r>
+        <w:t xml:space="preserve">    rating,</w:t>
+      </w:r>
+    </w:p>
+    <w:p>
+      <w:pPr>
+        <w:spacing w:after="0" w:line="240" w:lineRule="auto"/>
+      </w:pPr>
+      <w:r>
+        <w:t xml:space="preserve">    comment,</w:t>
+      </w:r>
+    </w:p>
+    <w:p>
+      <w:pPr>
+        <w:spacing w:after="0" w:line="240" w:lineRule="auto"/>
+      </w:pPr>
+      <w:r>
+        <w:t xml:space="preserve">    </w:t>
+      </w:r>
+      <w:proofErr w:type="spellStart"/>
+      <w:r>
+        <w:t>review_date</w:t>
+      </w:r>
+      <w:proofErr w:type="spellEnd"/>
+    </w:p>
+    <w:p>
+      <w:pPr>
+        <w:spacing w:after="0" w:line="240" w:lineRule="auto"/>
+      </w:pPr>
+      <w:r>
+        <w:t>)</w:t>
+      </w:r>
+    </w:p>
+    <w:p>
+      <w:pPr>
+        <w:spacing w:after="0" w:line="240" w:lineRule="auto"/>
+      </w:pPr>
+    </w:p>
+    <w:p>
+      <w:pPr>
+        <w:spacing w:after="0" w:line="240" w:lineRule="auto"/>
+      </w:pPr>
+      <w:proofErr w:type="spellStart"/>
+      <w:r>
+        <w:t>Book_Author</w:t>
+      </w:r>
+      <w:proofErr w:type="spellEnd"/>
+      <w:r>
+        <w:t xml:space="preserve"> (</w:t>
+      </w:r>
+    </w:p>
+    <w:p>
+      <w:pPr>
+        <w:spacing w:after="0" w:line="240" w:lineRule="auto"/>
+      </w:pPr>
+      <w:r>
+        <w:t xml:space="preserve">    </w:t>
+      </w:r>
+      <w:proofErr w:type="spellStart"/>
+      <w:r>
+        <w:t>book_id</w:t>
+      </w:r>
+      <w:proofErr w:type="spellEnd"/>
+      <w:r>
+        <w:t xml:space="preserve">            FK → Book,</w:t>
+      </w:r>
+    </w:p>
+    <w:p>
+      <w:pPr>
+        <w:spacing w:after="0" w:line="240" w:lineRule="auto"/>
+      </w:pPr>
+      <w:r>
+        <w:t xml:space="preserve">    </w:t>
+      </w:r>
+      <w:proofErr w:type="spellStart"/>
+      <w:r>
+        <w:t>author_id</w:t>
+      </w:r>
+      <w:proofErr w:type="spellEnd"/>
+      <w:r>
+        <w:t xml:space="preserve">          FK → Author,</w:t>
+      </w:r>
+    </w:p>
+    <w:p>
+      <w:pPr>
+        <w:spacing w:after="0" w:line="240" w:lineRule="auto"/>
+      </w:pPr>
+      <w:r>
+        <w:t xml:space="preserve">    role</w:t>
+      </w:r>
+    </w:p>
+    <w:p>
+      <w:pPr>
+        <w:spacing w:after="0" w:line="240" w:lineRule="auto"/>
+      </w:pPr>
+      <w:r>
+        <w:t>)</w:t>
+      </w:r>
+    </w:p>
+    <w:p>
+      <w:pPr>
+        <w:spacing w:after="0" w:line="240" w:lineRule="auto"/>
+      </w:pPr>
+    </w:p>
+    <w:p>
+      <w:pPr>
+        <w:spacing w:after="0" w:line="240" w:lineRule="auto"/>
+      </w:pPr>
+      <w:proofErr w:type="spellStart"/>
+      <w:r>
+        <w:t>Book_Genre</w:t>
+      </w:r>
+      <w:proofErr w:type="spellEnd"/>
+      <w:r>
+        <w:t xml:space="preserve"> (</w:t>
+      </w:r>
+    </w:p>
+    <w:p>
+      <w:pPr>
+        <w:spacing w:after="0" w:line="240" w:lineRule="auto"/>
+      </w:pPr>
+      <w:r>
+        <w:t xml:space="preserve">    </w:t>
+      </w:r>
+      <w:proofErr w:type="spellStart"/>
+      <w:r>
+        <w:t>book_id</w:t>
+      </w:r>
+      <w:proofErr w:type="spellEnd"/>
+      <w:r>
+        <w:t xml:space="preserve">            FK → Book,</w:t>
+      </w:r>
+    </w:p>
+    <w:p>
+      <w:pPr>
+        <w:spacing w:after="0" w:line="240" w:lineRule="auto"/>
+      </w:pPr>
+      <w:r>
+        <w:t xml:space="preserve">    </w:t>
+      </w:r>
+      <w:proofErr w:type="spellStart"/>
+      <w:r>
+        <w:t>genre_id</w:t>
+      </w:r>
+      <w:proofErr w:type="spellEnd"/>
+      <w:r>
+        <w:t xml:space="preserve">           FK → Genre</w:t>
+      </w:r>
+    </w:p>
+    <w:p>
+      <w:pPr>
+        <w:spacing w:after="0" w:line="240" w:lineRule="auto"/>
+      </w:pPr>
+      <w:r>
+        <w:t>)</w:t>
+      </w:r>
+    </w:p>
+    <w:p>
+      <w:pPr>
+        <w:spacing w:after="0" w:line="240" w:lineRule="auto"/>
+      </w:pPr>
+    </w:p>
+    <w:p>
+      <w:pPr>
+        <w:spacing w:after="0" w:line="240" w:lineRule="auto"/>
+      </w:pPr>
+      <w:r>
+        <w:t>Promotion (</w:t>
+      </w:r>
+    </w:p>
+    <w:p>
+      <w:pPr>
+        <w:spacing w:after="0" w:line="240" w:lineRule="auto"/>
+      </w:pPr>
+      <w:r>
+        <w:t xml:space="preserve">    </w:t>
+      </w:r>
+      <w:proofErr w:type="spellStart"/>
+      <w:r>
+        <w:t>promotion_id</w:t>
+      </w:r>
+      <w:proofErr w:type="spellEnd"/>
+      <w:r>
+        <w:t xml:space="preserve">       PK,</w:t>
+      </w:r>
+    </w:p>
+    <w:p>
+      <w:pPr>
+        <w:spacing w:after="0" w:line="240" w:lineRule="auto"/>
+      </w:pPr>
+      <w:r>
+        <w:t xml:space="preserve">    name,</w:t>
+      </w:r>
+    </w:p>
+    <w:p>
+      <w:pPr>
+        <w:spacing w:after="0" w:line="240" w:lineRule="auto"/>
+      </w:pPr>
+      <w:r>
+        <w:t xml:space="preserve">    description,</w:t>
+      </w:r>
+    </w:p>
+    <w:p>
+      <w:pPr>
+        <w:spacing w:after="0" w:line="240" w:lineRule="auto"/>
+      </w:pPr>
+      <w:r>
+        <w:t xml:space="preserve">    </w:t>
+      </w:r>
+      <w:proofErr w:type="spellStart"/>
+      <w:r>
+        <w:t>discount_percentage</w:t>
+      </w:r>
+      <w:proofErr w:type="spellEnd"/>
+      <w:r>
+        <w:t>,</w:t>
+      </w:r>
+    </w:p>
+    <w:p>
+      <w:pPr>
+        <w:spacing w:after="0" w:line="240" w:lineRule="auto"/>
+      </w:pPr>
+      <w:r>
+        <w:t xml:space="preserve">    </w:t>
+      </w:r>
+      <w:proofErr w:type="spellStart"/>
+      <w:r>
+        <w:t>start_date</w:t>
+      </w:r>
+      <w:proofErr w:type="spellEnd"/>
+      <w:r>
+        <w:t>,</w:t>
+      </w:r>
+    </w:p>
+    <w:p>
+      <w:pPr>
+        <w:spacing w:after="0" w:line="240" w:lineRule="auto"/>
+      </w:pPr>
+      <w:r>
+        <w:t xml:space="preserve">    </w:t>
+      </w:r>
+      <w:proofErr w:type="spellStart"/>
+      <w:r>
+        <w:t>end_date</w:t>
+      </w:r>
+      <w:proofErr w:type="spellEnd"/>
+    </w:p>
+    <w:p>
+      <w:pPr>
+        <w:spacing w:after="0" w:line="240" w:lineRule="auto"/>
+      </w:pPr>
+      <w:r>
+        <w:t>)</w:t>
+      </w:r>
+    </w:p>
+    <w:p>
+      <w:pPr>
+        <w:spacing w:after="0" w:line="240" w:lineRule="auto"/>
+      </w:pPr>
+    </w:p>
+    <w:p>
+      <w:pPr>
+        <w:spacing w:after="0" w:line="240" w:lineRule="auto"/>
+      </w:pPr>
+      <w:proofErr w:type="spellStart"/>
+      <w:r>
+        <w:t>Promotion_Book</w:t>
+      </w:r>
+      <w:proofErr w:type="spellEnd"/>
+      <w:r>
+        <w:t xml:space="preserve"> (</w:t>
+      </w:r>
+    </w:p>
+    <w:p>
+      <w:pPr>
+        <w:spacing w:after="0" w:line="240" w:lineRule="auto"/>
+      </w:pPr>
+      <w:r>
+        <w:t xml:space="preserve">    </w:t>
+      </w:r>
+      <w:proofErr w:type="spellStart"/>
+      <w:r>
+        <w:t>promotion_id</w:t>
+      </w:r>
+      <w:proofErr w:type="spellEnd"/>
+      <w:r>
+        <w:t xml:space="preserve">       FK → Promotion,</w:t>
+      </w:r>
+    </w:p>
+    <w:p>
+      <w:pPr>
+        <w:spacing w:after="0" w:line="240" w:lineRule="auto"/>
+      </w:pPr>
+      <w:r>
+        <w:t xml:space="preserve">    </w:t>
+      </w:r>
+      <w:proofErr w:type="spellStart"/>
+      <w:r>
+        <w:t>book_id</w:t>
+      </w:r>
+      <w:proofErr w:type="spellEnd"/>
+      <w:r>
+        <w:t xml:space="preserve">            FK → Book</w:t>
+      </w:r>
+    </w:p>
+    <w:p>
+      <w:pPr>
+        <w:spacing w:after="0" w:line="240" w:lineRule="auto"/>
+      </w:pPr>
+      <w:r>
+        <w:t>)</w:t>
+      </w:r>
+    </w:p>
+    <w:p>
+      <w:pPr>
+        <w:spacing w:after="0" w:line="240" w:lineRule="auto"/>
+      </w:pPr>
+    </w:p>
+    <w:p>
+      <w:pPr>
+        <w:spacing w:after="0" w:line="240" w:lineRule="auto"/>
+      </w:pPr>
+      <w:r>
+        <w:t>Membership (</w:t>
+      </w:r>
+    </w:p>
+    <w:p>
+      <w:pPr>
+        <w:spacing w:after="0" w:line="240" w:lineRule="auto"/>
+      </w:pPr>
+      <w:r>
+        <w:t xml:space="preserve">    </w:t>
+      </w:r>
+      <w:proofErr w:type="spellStart"/>
+      <w:r>
+        <w:t>membership_id</w:t>
+      </w:r>
+      <w:proofErr w:type="spellEnd"/>
+      <w:r>
+        <w:t xml:space="preserve">      PK,</w:t>
+      </w:r>
+    </w:p>
+    <w:p>
+      <w:pPr>
+        <w:spacing w:after="0" w:line="240" w:lineRule="auto"/>
+      </w:pPr>
+      <w:r>
+        <w:t xml:space="preserve">    </w:t>
+      </w:r>
+      <w:proofErr w:type="spellStart"/>
+      <w:r>
+        <w:t>customer_id</w:t>
+      </w:r>
+      <w:proofErr w:type="spellEnd"/>
+      <w:r>
+        <w:t xml:space="preserve">        FK → Customer,</w:t>
+      </w:r>
+    </w:p>
+    <w:p>
+      <w:pPr>
+        <w:spacing w:after="0" w:line="240" w:lineRule="auto"/>
+      </w:pPr>
+      <w:r>
+        <w:t xml:space="preserve">    level,</w:t>
+      </w:r>
+    </w:p>
+    <w:p>
+      <w:pPr>
+        <w:spacing w:after="0" w:line="240" w:lineRule="auto"/>
+      </w:pPr>
+      <w:r>
+        <w:t xml:space="preserve">    </w:t>
+      </w:r>
+      <w:proofErr w:type="spellStart"/>
+      <w:r>
+        <w:t>join_date</w:t>
+      </w:r>
+      <w:proofErr w:type="spellEnd"/>
+      <w:r>
+        <w:t>,</w:t>
+      </w:r>
+    </w:p>
+    <w:p>
+      <w:pPr>
+        <w:spacing w:after="0" w:line="240" w:lineRule="auto"/>
+      </w:pPr>
+      <w:r>
+        <w:t xml:space="preserve">    </w:t>
+      </w:r>
+      <w:proofErr w:type="spellStart"/>
+      <w:r>
+        <w:t>expiration_date</w:t>
+      </w:r>
+      <w:proofErr w:type="spellEnd"/>
+      <w:r>
+        <w:t>,</w:t>
+      </w:r>
+    </w:p>
+    <w:p>
+      <w:pPr>
+        <w:spacing w:after="0" w:line="240" w:lineRule="auto"/>
+      </w:pPr>
+      <w:r>
+        <w:t xml:space="preserve">    </w:t>
+      </w:r>
+      <w:proofErr w:type="spellStart"/>
+      <w:r>
+        <w:t>points_balance</w:t>
+      </w:r>
+      <w:proofErr w:type="spellEnd"/>
+    </w:p>
+    <w:p>
+      <w:pPr>
+        <w:spacing w:after="0" w:line="240" w:lineRule="auto"/>
+      </w:pPr>
+      <w:r>
+        <w:t>)</w:t>
+      </w:r>
+    </w:p>
     <w:sectPr>
       <w:pgSz w:w="12240" w:h="15840"/>
       <w:pgMar w:top="1440" w:right="1440" w:bottom="1440" w:left="1440" w:header="720" w:footer="720" w:gutter="0"/>
@@ -1399,7 +3457,6 @@
     <w:next w:val="Normal"/>
     <w:link w:val="Heading2Char"/>
     <w:uiPriority w:val="9"/>
-    <w:semiHidden/>
     <w:unhideWhenUsed/>
     <w:qFormat/>
     <w:rsid w:val="000F270E"/>
@@ -1616,7 +3673,6 @@
     <w:basedOn w:val="DefaultParagraphFont"/>
     <w:link w:val="Heading2"/>
     <w:uiPriority w:val="9"/>
-    <w:semiHidden/>
     <w:rsid w:val="000F270E"/>
     <w:rPr>
       <w:rFonts w:asciiTheme="majorHAnsi" w:eastAsiaTheme="majorEastAsia" w:hAnsiTheme="majorHAnsi" w:cstheme="majorBidi"/>

</xml_diff>